<commit_message>
Working on documentation and inline documentation
</commit_message>
<xml_diff>
--- a/documentation/400_DokumentationsvorlageTeil2.120.docx
+++ b/documentation/400_DokumentationsvorlageTeil2.120.docx
@@ -2,25 +2,25 @@
 <file path=word/document.xml><?xml version="1.0" encoding="utf-8"?>
 <w:document xmlns:wpc="http://schemas.microsoft.com/office/word/2010/wordprocessingCanvas" xmlns:cx="http://schemas.microsoft.com/office/drawing/2014/chartex" xmlns:cx1="http://schemas.microsoft.com/office/drawing/2015/9/8/chartex" xmlns:mc="http://schemas.openxmlformats.org/markup-compatibility/2006" xmlns:o="urn:schemas-microsoft-com:office:office" xmlns:r="http://schemas.openxmlformats.org/officeDocument/2006/relationships" xmlns:m="http://schemas.openxmlformats.org/officeDocument/2006/math" xmlns:v="urn:schemas-microsoft-com:vml" xmlns:wp14="http://schemas.microsoft.com/office/word/2010/wordprocessingDrawing" xmlns:wp="http://schemas.openxmlformats.org/drawingml/2006/wordprocessingDrawing" xmlns:w10="urn:schemas-microsoft-com:office:word" xmlns:w="http://schemas.openxmlformats.org/wordprocessingml/2006/main" xmlns:w14="http://schemas.microsoft.com/office/word/2010/wordml" xmlns:w15="http://schemas.microsoft.com/office/word/2012/wordml" xmlns:w16se="http://schemas.microsoft.com/office/word/2015/wordml/symex" xmlns:wpg="http://schemas.microsoft.com/office/word/2010/wordprocessingGroup" xmlns:wpi="http://schemas.microsoft.com/office/word/2010/wordprocessingInk" xmlns:wne="http://schemas.microsoft.com/office/word/2006/wordml" xmlns:wps="http://schemas.microsoft.com/office/word/2010/wordprocessingShape" mc:Ignorable="w14 w15 w16se wp14">
   <w:body>
-    <w:bookmarkStart w:id="0" w:name="_Toc372627410" w:displacedByCustomXml="next"/>
-    <w:bookmarkStart w:id="1" w:name="_Toc372627375" w:displacedByCustomXml="next"/>
-    <w:bookmarkStart w:id="2" w:name="_Toc371942619" w:displacedByCustomXml="next"/>
-    <w:bookmarkStart w:id="3" w:name="_Toc371942359" w:displacedByCustomXml="next"/>
-    <w:bookmarkStart w:id="4" w:name="_Toc371344428" w:displacedByCustomXml="next"/>
-    <w:bookmarkStart w:id="5" w:name="_Toc371341642" w:displacedByCustomXml="next"/>
-    <w:bookmarkStart w:id="6" w:name="_Toc371341638" w:displacedByCustomXml="next"/>
-    <w:bookmarkStart w:id="7" w:name="_Toc371341460" w:displacedByCustomXml="next"/>
-    <w:bookmarkStart w:id="8" w:name="_Toc371341456" w:displacedByCustomXml="next"/>
+    <w:bookmarkStart w:id="0" w:name="_Toc371950183" w:displacedByCustomXml="next"/>
+    <w:bookmarkStart w:id="1" w:name="_Toc371950207" w:displacedByCustomXml="next"/>
+    <w:bookmarkStart w:id="2" w:name="_Toc370824272" w:displacedByCustomXml="next"/>
+    <w:bookmarkStart w:id="3" w:name="_Toc371339721" w:displacedByCustomXml="next"/>
+    <w:bookmarkStart w:id="4" w:name="_Toc371339741" w:displacedByCustomXml="next"/>
+    <w:bookmarkStart w:id="5" w:name="_Toc371341076" w:displacedByCustomXml="next"/>
+    <w:bookmarkStart w:id="6" w:name="_Toc371341080" w:displacedByCustomXml="next"/>
+    <w:bookmarkStart w:id="7" w:name="_Toc371341322" w:displacedByCustomXml="next"/>
+    <w:bookmarkStart w:id="8" w:name="_Toc371341359" w:displacedByCustomXml="next"/>
     <w:bookmarkStart w:id="9" w:name="_Toc371341437" w:displacedByCustomXml="next"/>
-    <w:bookmarkStart w:id="10" w:name="_Toc371341359" w:displacedByCustomXml="next"/>
-    <w:bookmarkStart w:id="11" w:name="_Toc371341322" w:displacedByCustomXml="next"/>
-    <w:bookmarkStart w:id="12" w:name="_Toc371341080" w:displacedByCustomXml="next"/>
-    <w:bookmarkStart w:id="13" w:name="_Toc371341076" w:displacedByCustomXml="next"/>
-    <w:bookmarkStart w:id="14" w:name="_Toc371339741" w:displacedByCustomXml="next"/>
-    <w:bookmarkStart w:id="15" w:name="_Toc371339721" w:displacedByCustomXml="next"/>
-    <w:bookmarkStart w:id="16" w:name="_Toc370824272" w:displacedByCustomXml="next"/>
-    <w:bookmarkStart w:id="17" w:name="_Toc371950207" w:displacedByCustomXml="next"/>
-    <w:bookmarkStart w:id="18" w:name="_Toc371950183" w:displacedByCustomXml="next"/>
+    <w:bookmarkStart w:id="10" w:name="_Toc371341456" w:displacedByCustomXml="next"/>
+    <w:bookmarkStart w:id="11" w:name="_Toc371341460" w:displacedByCustomXml="next"/>
+    <w:bookmarkStart w:id="12" w:name="_Toc371341638" w:displacedByCustomXml="next"/>
+    <w:bookmarkStart w:id="13" w:name="_Toc371341642" w:displacedByCustomXml="next"/>
+    <w:bookmarkStart w:id="14" w:name="_Toc371344428" w:displacedByCustomXml="next"/>
+    <w:bookmarkStart w:id="15" w:name="_Toc371942359" w:displacedByCustomXml="next"/>
+    <w:bookmarkStart w:id="16" w:name="_Toc371942619" w:displacedByCustomXml="next"/>
+    <w:bookmarkStart w:id="17" w:name="_Toc372627375" w:displacedByCustomXml="next"/>
+    <w:bookmarkStart w:id="18" w:name="_Toc372627410" w:displacedByCustomXml="next"/>
     <w:sdt>
       <w:sdtPr>
         <w:id w:val="1556895506"/>
@@ -319,17 +319,21 @@
                                 <w:r>
                                   <w:t xml:space="preserve">: </w:t>
                                 </w:r>
+                                <w:proofErr w:type="spellStart"/>
                                 <w:r>
-                                  <w:rPr>
-                                    <w:highlight w:val="yellow"/>
-                                  </w:rPr>
-                                  <w:t>Person 1</w:t>
+                                  <w:t>Jouni</w:t>
                                 </w:r>
+                                <w:proofErr w:type="spellEnd"/>
                                 <w:r>
-                                  <w:rPr>
-                                    <w:highlight w:val="yellow"/>
-                                  </w:rPr>
-                                  <w:t>, Person 2</w:t>
+                                  <w:t xml:space="preserve"> </w:t>
+                                </w:r>
+                                <w:proofErr w:type="spellStart"/>
+                                <w:r>
+                                  <w:t>Wüthrich</w:t>
+                                </w:r>
+                                <w:proofErr w:type="spellEnd"/>
+                                <w:r>
+                                  <w:t>, Tomaso Leoni</w:t>
                                 </w:r>
                               </w:p>
                               <w:p/>
@@ -371,17 +375,21 @@
                           <w:r>
                             <w:t xml:space="preserve">: </w:t>
                           </w:r>
+                          <w:proofErr w:type="spellStart"/>
                           <w:r>
-                            <w:rPr>
-                              <w:highlight w:val="yellow"/>
-                            </w:rPr>
-                            <w:t>Person 1</w:t>
+                            <w:t>Jouni</w:t>
                           </w:r>
+                          <w:proofErr w:type="spellEnd"/>
                           <w:r>
-                            <w:rPr>
-                              <w:highlight w:val="yellow"/>
-                            </w:rPr>
-                            <w:t>, Person 2</w:t>
+                            <w:t xml:space="preserve"> </w:t>
+                          </w:r>
+                          <w:proofErr w:type="spellStart"/>
+                          <w:r>
+                            <w:t>Wüthrich</w:t>
+                          </w:r>
+                          <w:proofErr w:type="spellEnd"/>
+                          <w:r>
+                            <w:t>, Tomaso Leoni</w:t>
                           </w:r>
                         </w:p>
                         <w:p/>
@@ -553,10 +561,7 @@
                                   <w:pStyle w:val="Haupttitel"/>
                                 </w:pPr>
                                 <w:r>
-                                  <w:rPr>
-                                    <w:highlight w:val="yellow"/>
-                                  </w:rPr>
-                                  <w:t>Projektname</w:t>
+                                  <w:t>Phear</w:t>
                                 </w:r>
                               </w:p>
                               <w:p/>
@@ -587,10 +592,7 @@
                             <w:pStyle w:val="Haupttitel"/>
                           </w:pPr>
                           <w:r>
-                            <w:rPr>
-                              <w:highlight w:val="yellow"/>
-                            </w:rPr>
-                            <w:t>Projektname</w:t>
+                            <w:t>Phear</w:t>
                           </w:r>
                         </w:p>
                         <w:p/>
@@ -628,23 +630,12 @@
           <w:bookmarkEnd w:id="19"/>
         </w:p>
         <w:p>
-          <w:r>
-            <w:rPr>
-              <w:highlight w:val="yellow"/>
-            </w:rPr>
-            <w:t>Eine Beschreibung, welche einen Überblick über das ganze Projekt gibt.</w:t>
-          </w:r>
-          <w:r>
-            <w:rPr>
-              <w:highlight w:val="yellow"/>
-            </w:rPr>
-            <w:t xml:space="preserve"> Analog dem ersten Teil der Dokumentation</w:t>
-          </w:r>
-        </w:p>
-        <w:p>
           <w:pPr>
             <w:spacing w:after="200"/>
           </w:pPr>
+          <w:r>
+            <w:t>Unser Projekt dient der simplen Gruppenkommunikation mittels Text-Nachrichten. Hierbei können unterschiedliche Benutzer Posts erstellen und somit jedem etwas mitteilen.</w:t>
+          </w:r>
           <w:r>
             <w:br w:type="page"/>
           </w:r>
@@ -717,8 +708,6 @@
           <w:r>
             <w:fldChar w:fldCharType="separate"/>
           </w:r>
-          <w:bookmarkStart w:id="20" w:name="_GoBack"/>
-          <w:bookmarkEnd w:id="20"/>
           <w:r>
             <w:rPr>
               <w:noProof/>
@@ -1426,79 +1415,125 @@
       <w:pPr>
         <w:pStyle w:val="berschrift1"/>
       </w:pPr>
-      <w:bookmarkStart w:id="21" w:name="_Toc476212644"/>
+      <w:bookmarkStart w:id="20" w:name="_Toc476212644"/>
       <w:r>
         <w:lastRenderedPageBreak/>
         <w:t>Technische Dokumentation</w:t>
+      </w:r>
+      <w:bookmarkEnd w:id="20"/>
+    </w:p>
+    <w:p>
+      <w:pPr>
+        <w:pStyle w:val="berschrift2"/>
+      </w:pPr>
+      <w:bookmarkStart w:id="21" w:name="_Toc476212645"/>
+      <w:r>
+        <w:t>Code Style</w:t>
       </w:r>
       <w:bookmarkEnd w:id="21"/>
     </w:p>
     <w:p>
       <w:pPr>
+        <w:pStyle w:val="Listenabsatz"/>
+        <w:numPr>
+          <w:ilvl w:val="0"/>
+          <w:numId w:val="39"/>
+        </w:numPr>
+      </w:pPr>
+      <w:proofErr w:type="spellStart"/>
+      <w:r>
+        <w:t>camelCase</w:t>
+      </w:r>
+      <w:proofErr w:type="spellEnd"/>
+    </w:p>
+    <w:p>
+      <w:pPr>
+        <w:pStyle w:val="Listenabsatz"/>
+        <w:numPr>
+          <w:ilvl w:val="0"/>
+          <w:numId w:val="39"/>
+        </w:numPr>
+      </w:pPr>
+      <w:r>
+        <w:t>auslagern wo möglich</w:t>
+      </w:r>
+    </w:p>
+    <w:p>
+      <w:pPr>
+        <w:pStyle w:val="Listenabsatz"/>
+        <w:numPr>
+          <w:ilvl w:val="0"/>
+          <w:numId w:val="39"/>
+        </w:numPr>
+      </w:pPr>
+      <w:r>
+        <w:t xml:space="preserve">an die gewöhnlichen Konventionen von </w:t>
+      </w:r>
+      <w:proofErr w:type="spellStart"/>
+      <w:r>
+        <w:t>php</w:t>
+      </w:r>
+      <w:proofErr w:type="spellEnd"/>
+      <w:r>
+        <w:t xml:space="preserve"> halten</w:t>
+      </w:r>
+    </w:p>
+    <w:p>
+      <w:pPr>
+        <w:pStyle w:val="Listenabsatz"/>
+        <w:numPr>
+          <w:ilvl w:val="0"/>
+          <w:numId w:val="39"/>
+        </w:numPr>
+      </w:pPr>
+      <w:r>
+        <w:t>Verwendung von Visual Studio Code</w:t>
+      </w:r>
+    </w:p>
+    <w:p>
+      <w:pPr>
+        <w:pStyle w:val="Listenabsatz"/>
+        <w:numPr>
+          <w:ilvl w:val="0"/>
+          <w:numId w:val="39"/>
+        </w:numPr>
+      </w:pPr>
+      <w:r>
+        <w:t>Bootstrap soll verwendet werden</w:t>
+      </w:r>
+    </w:p>
+    <w:p>
+      <w:pPr>
         <w:pStyle w:val="berschrift2"/>
       </w:pPr>
-      <w:bookmarkStart w:id="22" w:name="_Toc476212645"/>
-      <w:r>
-        <w:t>Code Style</w:t>
+      <w:bookmarkStart w:id="22" w:name="_Toc476212646"/>
+      <w:r>
+        <w:t>Testauswertung</w:t>
       </w:r>
       <w:bookmarkEnd w:id="22"/>
     </w:p>
     <w:p>
       <w:r>
-        <w:rPr>
-          <w:highlight w:val="yellow"/>
-        </w:rPr>
-        <w:t xml:space="preserve">Beschreibung der </w:t>
-      </w:r>
-      <w:proofErr w:type="spellStart"/>
-      <w:r>
-        <w:rPr>
-          <w:highlight w:val="yellow"/>
-        </w:rPr>
-        <w:t>CodeStyle</w:t>
-      </w:r>
-      <w:proofErr w:type="spellEnd"/>
-      <w:r>
-        <w:rPr>
-          <w:highlight w:val="yellow"/>
-        </w:rPr>
-        <w:t xml:space="preserve"> Regeln für euer Projekt.</w:t>
-      </w:r>
-    </w:p>
-    <w:p>
-      <w:pPr>
-        <w:pStyle w:val="berschrift2"/>
-      </w:pPr>
-      <w:bookmarkStart w:id="23" w:name="_Toc476212646"/>
-      <w:r>
-        <w:t>Testauswertung</w:t>
-      </w:r>
-      <w:bookmarkEnd w:id="23"/>
-    </w:p>
-    <w:p>
-      <w:r>
-        <w:rPr>
-          <w:highlight w:val="yellow"/>
-        </w:rPr>
-        <w:t>Zusammenfassung aller durchgeführten Tests.</w:t>
-      </w:r>
-      <w:r>
-        <w:rPr>
-          <w:highlight w:val="yellow"/>
-        </w:rPr>
-        <w:t xml:space="preserve"> Nur fehlgeschlagene Tests und Tests mit Bemerkungen müssen in der folgenden Tabelle aufgelistet werden.</w:t>
+        <w:t>Allgemein konnten alle User Stories erfolgreich getestet werden, bis auf die schlussendlich nicht integrierten. Leider hatten wir nicht genug Zeit, um alle zu integrieren, weshalb dies bei manchen der Fall</w:t>
+      </w:r>
+      <w:r>
+        <w:t xml:space="preserve"> </w:t>
+      </w:r>
+      <w:r>
+        <w:t>ist.</w:t>
       </w:r>
     </w:p>
     <w:tbl>
       <w:tblPr>
         <w:tblStyle w:val="Bbc"/>
         <w:tblW w:w="9292" w:type="dxa"/>
+        <w:tblLayout w:type="fixed"/>
         <w:tblLook w:val="04A0" w:firstRow="1" w:lastRow="0" w:firstColumn="1" w:lastColumn="0" w:noHBand="0" w:noVBand="1"/>
       </w:tblPr>
       <w:tblGrid>
-        <w:gridCol w:w="854"/>
-        <w:gridCol w:w="1340"/>
-        <w:gridCol w:w="7098"/>
+        <w:gridCol w:w="1134"/>
+        <w:gridCol w:w="1276"/>
+        <w:gridCol w:w="6882"/>
       </w:tblGrid>
       <w:tr>
         <w:trPr>
@@ -1506,7 +1541,7 @@
         </w:trPr>
         <w:tc>
           <w:tcPr>
-            <w:tcW w:w="854" w:type="dxa"/>
+            <w:tcW w:w="1134" w:type="dxa"/>
           </w:tcPr>
           <w:p>
             <w:r>
@@ -1516,7 +1551,7 @@
         </w:tc>
         <w:tc>
           <w:tcPr>
-            <w:tcW w:w="1340" w:type="dxa"/>
+            <w:tcW w:w="1276" w:type="dxa"/>
           </w:tcPr>
           <w:p>
             <w:r>
@@ -1526,7 +1561,7 @@
         </w:tc>
         <w:tc>
           <w:tcPr>
-            <w:tcW w:w="7098" w:type="dxa"/>
+            <w:tcW w:w="6882" w:type="dxa"/>
           </w:tcPr>
           <w:p>
             <w:r>
@@ -1538,55 +1573,40 @@
       <w:tr>
         <w:tc>
           <w:tcPr>
-            <w:tcW w:w="854" w:type="dxa"/>
+            <w:tcW w:w="1134" w:type="dxa"/>
           </w:tcPr>
           <w:p>
-            <w:pPr>
-              <w:rPr>
-                <w:highlight w:val="yellow"/>
-              </w:rPr>
-            </w:pPr>
             <w:r>
-              <w:rPr>
-                <w:highlight w:val="yellow"/>
-              </w:rPr>
-              <w:t>ST-01</w:t>
+              <w:t>F-</w:t>
+            </w:r>
+            <w:r>
+              <w:t>US-01</w:t>
             </w:r>
           </w:p>
         </w:tc>
         <w:tc>
           <w:tcPr>
-            <w:tcW w:w="1340" w:type="dxa"/>
+            <w:tcW w:w="1276" w:type="dxa"/>
           </w:tcPr>
           <w:p>
-            <w:pPr>
-              <w:rPr>
-                <w:highlight w:val="yellow"/>
-              </w:rPr>
-            </w:pPr>
             <w:r>
-              <w:rPr>
-                <w:highlight w:val="yellow"/>
-              </w:rPr>
               <w:t>Ja</w:t>
             </w:r>
           </w:p>
         </w:tc>
         <w:tc>
           <w:tcPr>
-            <w:tcW w:w="7098" w:type="dxa"/>
+            <w:tcW w:w="6882" w:type="dxa"/>
           </w:tcPr>
           <w:p>
-            <w:pPr>
-              <w:rPr>
-                <w:highlight w:val="yellow"/>
-              </w:rPr>
-            </w:pPr>
             <w:r>
-              <w:rPr>
-                <w:highlight w:val="yellow"/>
-              </w:rPr>
-              <w:t>Der Testfall war erfolgreich, der Testperson 1 ist jedoch aufgefallen, dass es in der angezeigten Fehlermeldung noch einen Rechtschreibfehler gibt.</w:t>
+              <w:t xml:space="preserve">Das Einloggen verläuft einwandfrei. Je nach Fehler (Ob </w:t>
+            </w:r>
+            <w:r>
+              <w:t>P</w:t>
+            </w:r>
+            <w:r>
+              <w:t>asswort oder Identifikation falsch ist oder gar nicht vorhanden), wird eine angepasste Fehlermeldung angezeigt, was uns wichtig war.</w:t>
             </w:r>
           </w:p>
         </w:tc>
@@ -1594,55 +1614,31 @@
       <w:tr>
         <w:tc>
           <w:tcPr>
-            <w:tcW w:w="854" w:type="dxa"/>
+            <w:tcW w:w="1134" w:type="dxa"/>
           </w:tcPr>
           <w:p>
-            <w:pPr>
-              <w:rPr>
-                <w:highlight w:val="yellow"/>
-              </w:rPr>
-            </w:pPr>
             <w:r>
-              <w:rPr>
-                <w:highlight w:val="yellow"/>
-              </w:rPr>
-              <w:t>…</w:t>
+              <w:t>F-US-02</w:t>
             </w:r>
           </w:p>
         </w:tc>
         <w:tc>
           <w:tcPr>
-            <w:tcW w:w="1340" w:type="dxa"/>
+            <w:tcW w:w="1276" w:type="dxa"/>
           </w:tcPr>
           <w:p>
-            <w:pPr>
-              <w:rPr>
-                <w:highlight w:val="yellow"/>
-              </w:rPr>
-            </w:pPr>
             <w:r>
-              <w:rPr>
-                <w:highlight w:val="yellow"/>
-              </w:rPr>
-              <w:t>…</w:t>
+              <w:t>Ja</w:t>
             </w:r>
           </w:p>
         </w:tc>
         <w:tc>
           <w:tcPr>
-            <w:tcW w:w="7098" w:type="dxa"/>
+            <w:tcW w:w="6882" w:type="dxa"/>
           </w:tcPr>
           <w:p>
-            <w:pPr>
-              <w:rPr>
-                <w:highlight w:val="yellow"/>
-              </w:rPr>
-            </w:pPr>
             <w:r>
-              <w:rPr>
-                <w:highlight w:val="yellow"/>
-              </w:rPr>
-              <w:t>…</w:t>
+              <w:t>Beim Ändern des Profils, muss ein Passwort angegeben werden. Dazu lässt sich alles bis auf das Profilbild anpassen, da dies ein zu grosser Aufwand für diesen beschränkten Zeitraum gewesen wäre.</w:t>
             </w:r>
           </w:p>
         </w:tc>
@@ -1650,97 +1646,200 @@
       <w:tr>
         <w:tc>
           <w:tcPr>
-            <w:tcW w:w="854" w:type="dxa"/>
+            <w:tcW w:w="1134" w:type="dxa"/>
           </w:tcPr>
-          <w:p/>
+          <w:p>
+            <w:r>
+              <w:t>F-US-03</w:t>
+            </w:r>
+          </w:p>
         </w:tc>
         <w:tc>
           <w:tcPr>
-            <w:tcW w:w="1340" w:type="dxa"/>
+            <w:tcW w:w="1276" w:type="dxa"/>
           </w:tcPr>
-          <w:p/>
+          <w:p>
+            <w:r>
+              <w:t>Ja</w:t>
+            </w:r>
+          </w:p>
         </w:tc>
         <w:tc>
           <w:tcPr>
-            <w:tcW w:w="7098" w:type="dxa"/>
+            <w:tcW w:w="6882" w:type="dxa"/>
           </w:tcPr>
-          <w:p/>
+          <w:p>
+            <w:r>
+              <w:t>Posts können erfasst werden und werden chronologisch und direkt nach Erfassung angezeigt. So entstehen keine ungewollten Lade- beziehungsweise Wartezeiten.</w:t>
+            </w:r>
+          </w:p>
         </w:tc>
       </w:tr>
       <w:tr>
         <w:tc>
           <w:tcPr>
-            <w:tcW w:w="854" w:type="dxa"/>
+            <w:tcW w:w="1134" w:type="dxa"/>
           </w:tcPr>
-          <w:p/>
+          <w:p>
+            <w:r>
+              <w:t>F-US-04</w:t>
+            </w:r>
+          </w:p>
         </w:tc>
         <w:tc>
           <w:tcPr>
-            <w:tcW w:w="1340" w:type="dxa"/>
+            <w:tcW w:w="1276" w:type="dxa"/>
           </w:tcPr>
-          <w:p/>
+          <w:p>
+            <w:r>
+              <w:t>Ja</w:t>
+            </w:r>
+          </w:p>
         </w:tc>
         <w:tc>
           <w:tcPr>
-            <w:tcW w:w="7098" w:type="dxa"/>
+            <w:tcW w:w="6882" w:type="dxa"/>
           </w:tcPr>
-          <w:p/>
+          <w:p>
+            <w:r>
+              <w:t>Jeder Benutzer kann die Posts jeglicher Benutzer ansehen. Ein «Follower»-System konnten wir noch nicht implementieren, da dies ebenfalls zu komplex f</w:t>
+            </w:r>
+            <w:r>
+              <w:t>ür diesen Zeitraum gewesen wäre.</w:t>
+            </w:r>
+          </w:p>
+        </w:tc>
+      </w:tr>
+      <w:tr>
+        <w:tc>
+          <w:tcPr>
+            <w:tcW w:w="1134" w:type="dxa"/>
+          </w:tcPr>
+          <w:p>
+            <w:r>
+              <w:t>F-US-05</w:t>
+            </w:r>
+          </w:p>
+        </w:tc>
+        <w:tc>
+          <w:tcPr>
+            <w:tcW w:w="1276" w:type="dxa"/>
+          </w:tcPr>
+          <w:p>
+            <w:r>
+              <w:t>Nein</w:t>
+            </w:r>
+          </w:p>
+        </w:tc>
+        <w:tc>
+          <w:tcPr>
+            <w:tcW w:w="6882" w:type="dxa"/>
+          </w:tcPr>
+          <w:p>
+            <w:r>
+              <w:t>Wie oben erwähnt, konnten wir kein «Follower»-System implementieren.</w:t>
+            </w:r>
+          </w:p>
+        </w:tc>
+      </w:tr>
+      <w:tr>
+        <w:tc>
+          <w:tcPr>
+            <w:tcW w:w="1134" w:type="dxa"/>
+          </w:tcPr>
+          <w:p>
+            <w:r>
+              <w:t>NF-</w:t>
+            </w:r>
+            <w:r>
+              <w:t>US-01</w:t>
+            </w:r>
+          </w:p>
+        </w:tc>
+        <w:tc>
+          <w:tcPr>
+            <w:tcW w:w="1276" w:type="dxa"/>
+          </w:tcPr>
+          <w:p>
+            <w:r>
+              <w:t>Eher</w:t>
+            </w:r>
+          </w:p>
+        </w:tc>
+        <w:tc>
+          <w:tcPr>
+            <w:tcW w:w="6882" w:type="dxa"/>
+          </w:tcPr>
+          <w:p>
+            <w:r>
+              <w:t xml:space="preserve">Obwohl unsere Dokumentation etwas spät in Betracht gezogen wurde, konnten wir sie trotzdem </w:t>
+            </w:r>
+            <w:r>
+              <w:t>auf die Beine stellen.</w:t>
+            </w:r>
+          </w:p>
+        </w:tc>
+      </w:tr>
+      <w:tr>
+        <w:tc>
+          <w:tcPr>
+            <w:tcW w:w="1134" w:type="dxa"/>
+          </w:tcPr>
+          <w:p>
+            <w:r>
+              <w:t>NF-US-02</w:t>
+            </w:r>
+          </w:p>
+        </w:tc>
+        <w:tc>
+          <w:tcPr>
+            <w:tcW w:w="1276" w:type="dxa"/>
+          </w:tcPr>
+          <w:p>
+            <w:r>
+              <w:t>Ja</w:t>
+            </w:r>
+          </w:p>
+        </w:tc>
+        <w:tc>
+          <w:tcPr>
+            <w:tcW w:w="6882" w:type="dxa"/>
+          </w:tcPr>
+          <w:p>
+            <w:r>
+              <w:t>Wir haben uns stets abgesprochen, uns einander geholfen und Sachen gezeigt, Tipps gegeben und regelmässig Daten synchronisiert, damit jeder auf dem aktuellsten Stand ist und die Änderungen des anderen anwenden kann.</w:t>
+            </w:r>
+          </w:p>
         </w:tc>
       </w:tr>
     </w:tbl>
     <w:p/>
     <w:p>
       <w:r>
-        <w:rPr>
-          <w:highlight w:val="yellow"/>
-        </w:rPr>
-        <w:t xml:space="preserve">Ein bis zwei Sätze, </w:t>
-      </w:r>
-      <w:r>
-        <w:rPr>
-          <w:highlight w:val="yellow"/>
-        </w:rPr>
-        <w:t>welche</w:t>
-      </w:r>
-      <w:r>
-        <w:rPr>
-          <w:highlight w:val="yellow"/>
-        </w:rPr>
-        <w:t xml:space="preserve"> die Testresultate zusammenfassen.</w:t>
-      </w:r>
+        <w:t>Im Grossen und Ganzen haben wir das Gröbste unserer Erwartungen erreicht und sind mit den Resultaten der User Stories zufrieden. Kleinigkeiten werden in Zukunft, und bei Bedarf, relativ problemlos hinzugefügt werden können, da uns nun keine Zeitgrenze limitiert.</w:t>
+      </w:r>
+    </w:p>
+    <w:p/>
+    <w:p>
+      <w:pPr>
+        <w:pStyle w:val="berschrift2"/>
+      </w:pPr>
+      <w:bookmarkStart w:id="23" w:name="_Toc476212647"/>
+      <w:r>
+        <w:lastRenderedPageBreak/>
+        <w:t>Installationsanleitung</w:t>
+      </w:r>
+      <w:bookmarkEnd w:id="23"/>
     </w:p>
     <w:p>
       <w:pPr>
-        <w:pStyle w:val="berschrift2"/>
-      </w:pPr>
-      <w:bookmarkStart w:id="24" w:name="_Toc476212647"/>
-      <w:r>
-        <w:t>Installationsanleitung</w:t>
+        <w:pStyle w:val="berschrift3"/>
+      </w:pPr>
+      <w:bookmarkStart w:id="24" w:name="_Toc476212648"/>
+      <w:r>
+        <w:t>Systemanforderungen</w:t>
       </w:r>
       <w:bookmarkEnd w:id="24"/>
-    </w:p>
-    <w:p>
-      <w:pPr>
-        <w:pStyle w:val="berschrift3"/>
-      </w:pPr>
-      <w:bookmarkStart w:id="25" w:name="_Toc476212648"/>
-      <w:r>
-        <w:t>Systemanforderungen</w:t>
-      </w:r>
-      <w:bookmarkEnd w:id="25"/>
-    </w:p>
-    <w:p>
-      <w:pPr>
-        <w:rPr>
-          <w:highlight w:val="yellow"/>
-        </w:rPr>
-      </w:pPr>
-      <w:r>
-        <w:rPr>
-          <w:highlight w:val="yellow"/>
-        </w:rPr>
-        <w:t>Welche Systemanforderungen hat die Applikation.</w:t>
-      </w:r>
     </w:p>
     <w:p>
       <w:pPr>
@@ -1749,21 +1848,9 @@
           <w:ilvl w:val="0"/>
           <w:numId w:val="37"/>
         </w:numPr>
-        <w:rPr>
-          <w:highlight w:val="yellow"/>
-        </w:rPr>
-      </w:pPr>
-      <w:r>
-        <w:rPr>
-          <w:highlight w:val="yellow"/>
-        </w:rPr>
-        <w:t>Apache</w:t>
-      </w:r>
-      <w:r>
-        <w:rPr>
-          <w:highlight w:val="yellow"/>
-        </w:rPr>
-        <w:t xml:space="preserve"> Version</w:t>
+      </w:pPr>
+      <w:r>
+        <w:t>Neueste Apache Version (in unserem Fall 2.4.38)</w:t>
       </w:r>
     </w:p>
     <w:p>
@@ -1773,15 +1860,9 @@
           <w:ilvl w:val="0"/>
           <w:numId w:val="37"/>
         </w:numPr>
-        <w:rPr>
-          <w:highlight w:val="yellow"/>
-        </w:rPr>
-      </w:pPr>
-      <w:r>
-        <w:rPr>
-          <w:highlight w:val="yellow"/>
-        </w:rPr>
-        <w:t>PHP Version</w:t>
+      </w:pPr>
+      <w:r>
+        <w:t>Neueste PHP Version (in unserem Fall 7.3.3)</w:t>
       </w:r>
     </w:p>
     <w:p>
@@ -1791,15 +1872,15 @@
           <w:ilvl w:val="0"/>
           <w:numId w:val="37"/>
         </w:numPr>
-        <w:rPr>
-          <w:highlight w:val="yellow"/>
-        </w:rPr>
-      </w:pPr>
-      <w:r>
-        <w:rPr>
-          <w:highlight w:val="yellow"/>
-        </w:rPr>
-        <w:t>HTML Version</w:t>
+      </w:pPr>
+      <w:r>
+        <w:t xml:space="preserve">HTML und CSS Versionen sind relativ unabhängig, da wenig auf spezielle </w:t>
+      </w:r>
+      <w:r>
+        <w:t>Funktionen der unterschiedlichen Versionen</w:t>
+      </w:r>
+      <w:r>
+        <w:t xml:space="preserve"> gesetzt wurde.</w:t>
       </w:r>
     </w:p>
     <w:p>
@@ -1809,15 +1890,12 @@
           <w:ilvl w:val="0"/>
           <w:numId w:val="37"/>
         </w:numPr>
-        <w:rPr>
-          <w:highlight w:val="yellow"/>
-        </w:rPr>
-      </w:pPr>
-      <w:r>
-        <w:rPr>
-          <w:highlight w:val="yellow"/>
-        </w:rPr>
-        <w:t>CSS Version</w:t>
+      </w:pPr>
+      <w:r>
+        <w:t xml:space="preserve">Irrelevant, wir verwendeten jedoch Chrome mit der Version </w:t>
+      </w:r>
+      <w:r>
+        <w:t>73.0.3683.103</w:t>
       </w:r>
     </w:p>
     <w:p>
@@ -1827,15 +1905,9 @@
           <w:ilvl w:val="0"/>
           <w:numId w:val="37"/>
         </w:numPr>
-        <w:rPr>
-          <w:highlight w:val="yellow"/>
-        </w:rPr>
-      </w:pPr>
-      <w:r>
-        <w:rPr>
-          <w:highlight w:val="yellow"/>
-        </w:rPr>
-        <w:t>Browser (inkl. Version)</w:t>
+      </w:pPr>
+      <w:r>
+        <w:t>Bootstrap 4</w:t>
       </w:r>
     </w:p>
     <w:p>
@@ -1845,39 +1917,23 @@
           <w:ilvl w:val="0"/>
           <w:numId w:val="37"/>
         </w:numPr>
-        <w:rPr>
-          <w:highlight w:val="yellow"/>
-        </w:rPr>
-      </w:pPr>
-      <w:r>
-        <w:rPr>
-          <w:highlight w:val="yellow"/>
-        </w:rPr>
-        <w:t>Etc.</w:t>
+      </w:pPr>
+      <w:r>
+        <w:t>MySQL 4.8.5</w:t>
+      </w:r>
+      <w:r>
+        <w:t xml:space="preserve"> (oder neuer)</w:t>
       </w:r>
     </w:p>
     <w:p>
       <w:pPr>
         <w:pStyle w:val="berschrift3"/>
       </w:pPr>
-      <w:bookmarkStart w:id="26" w:name="_Toc476212649"/>
+      <w:bookmarkStart w:id="25" w:name="_Toc476212649"/>
       <w:r>
         <w:t>Installation</w:t>
       </w:r>
-      <w:bookmarkEnd w:id="26"/>
-    </w:p>
-    <w:p>
-      <w:pPr>
-        <w:rPr>
-          <w:highlight w:val="yellow"/>
-        </w:rPr>
-      </w:pPr>
-      <w:r>
-        <w:rPr>
-          <w:highlight w:val="yellow"/>
-        </w:rPr>
-        <w:t>Wie kann die Software im abgegebenen ZIP File auf der „Grünen Wiese“ installiert werden?</w:t>
-      </w:r>
+      <w:bookmarkEnd w:id="25"/>
     </w:p>
     <w:p>
       <w:pPr>
@@ -1886,16 +1942,420 @@
           <w:ilvl w:val="0"/>
           <w:numId w:val="37"/>
         </w:numPr>
+      </w:pPr>
+      <w:r>
+        <w:t>Apache Konfiguration</w:t>
+      </w:r>
+      <w:r>
+        <w:t xml:space="preserve">: </w:t>
+      </w:r>
+      <w:r>
+        <w:t>Folgender Code wird in der Datei «</w:t>
+      </w:r>
+      <w:proofErr w:type="spellStart"/>
+      <w:r>
+        <w:t>xampp</w:t>
+      </w:r>
+      <w:proofErr w:type="spellEnd"/>
+      <w:r>
+        <w:t>/</w:t>
+      </w:r>
+      <w:proofErr w:type="spellStart"/>
+      <w:r>
+        <w:t>apache</w:t>
+      </w:r>
+      <w:proofErr w:type="spellEnd"/>
+      <w:r>
+        <w:t>/</w:t>
+      </w:r>
+      <w:proofErr w:type="spellStart"/>
+      <w:r>
+        <w:t>conf</w:t>
+      </w:r>
+      <w:proofErr w:type="spellEnd"/>
+      <w:r>
+        <w:t>/extra/</w:t>
+      </w:r>
+      <w:proofErr w:type="spellStart"/>
+      <w:r>
+        <w:t>httpd-vhosts.conf</w:t>
+      </w:r>
+      <w:proofErr w:type="spellEnd"/>
+      <w:r>
+        <w:t xml:space="preserve">» eingefügt, wobei die markierten Pfade zum Installations-Pfad geändert werden müssen. </w:t>
+      </w:r>
+    </w:p>
+    <w:p>
+      <w:pPr>
+        <w:spacing w:after="0" w:line="240" w:lineRule="auto"/>
+        <w:ind w:left="1077"/>
+      </w:pPr>
+      <w:proofErr w:type="spellStart"/>
+      <w:r>
+        <w:t>NameVirtualHost</w:t>
+      </w:r>
+      <w:proofErr w:type="spellEnd"/>
+      <w:r>
+        <w:t xml:space="preserve"> *:80</w:t>
+      </w:r>
+    </w:p>
+    <w:p>
+      <w:pPr>
+        <w:spacing w:after="0" w:line="240" w:lineRule="auto"/>
+        <w:ind w:left="1077"/>
+      </w:pPr>
+    </w:p>
+    <w:p>
+      <w:pPr>
+        <w:spacing w:after="0" w:line="240" w:lineRule="auto"/>
+        <w:ind w:left="1077"/>
+      </w:pPr>
+      <w:r>
+        <w:t xml:space="preserve"># Eigentliche </w:t>
+      </w:r>
+      <w:proofErr w:type="spellStart"/>
+      <w:r>
+        <w:t>VHost</w:t>
+      </w:r>
+      <w:proofErr w:type="spellEnd"/>
+      <w:r>
+        <w:t xml:space="preserve"> Konfiguration</w:t>
+      </w:r>
+    </w:p>
+    <w:p>
+      <w:pPr>
+        <w:spacing w:after="0" w:line="240" w:lineRule="auto"/>
+        <w:ind w:left="1077"/>
+      </w:pPr>
+      <w:r>
+        <w:t>&lt;</w:t>
+      </w:r>
+      <w:proofErr w:type="spellStart"/>
+      <w:r>
+        <w:t>VirtualHost</w:t>
+      </w:r>
+      <w:proofErr w:type="spellEnd"/>
+      <w:r>
+        <w:t xml:space="preserve"> 127.0.0.1&gt;</w:t>
+      </w:r>
+    </w:p>
+    <w:p>
+      <w:pPr>
+        <w:spacing w:after="0" w:line="240" w:lineRule="auto"/>
+        <w:ind w:left="1077"/>
+      </w:pPr>
+      <w:r>
+        <w:t xml:space="preserve">    # DNS Name auf welchen der </w:t>
+      </w:r>
+      <w:proofErr w:type="spellStart"/>
+      <w:r>
+        <w:t>VHost</w:t>
+      </w:r>
+      <w:proofErr w:type="spellEnd"/>
+      <w:r>
+        <w:t xml:space="preserve"> hören soll</w:t>
+      </w:r>
+    </w:p>
+    <w:p>
+      <w:pPr>
+        <w:spacing w:after="0" w:line="240" w:lineRule="auto"/>
+        <w:ind w:left="1077"/>
+      </w:pPr>
+      <w:r>
+        <w:t xml:space="preserve">    </w:t>
+      </w:r>
+      <w:proofErr w:type="spellStart"/>
+      <w:r>
+        <w:t>ServerName</w:t>
+      </w:r>
+      <w:proofErr w:type="spellEnd"/>
+      <w:r>
+        <w:t xml:space="preserve"> </w:t>
+      </w:r>
+      <w:proofErr w:type="spellStart"/>
+      <w:r>
+        <w:t>phear-</w:t>
+      </w:r>
+      <w:proofErr w:type="gramStart"/>
+      <w:r>
+        <w:t>project.local</w:t>
+      </w:r>
+      <w:proofErr w:type="spellEnd"/>
+      <w:proofErr w:type="gramEnd"/>
+    </w:p>
+    <w:p>
+      <w:pPr>
+        <w:spacing w:after="0" w:line="240" w:lineRule="auto"/>
+        <w:ind w:left="1077"/>
+      </w:pPr>
+    </w:p>
+    <w:p>
+      <w:pPr>
+        <w:spacing w:after="0" w:line="240" w:lineRule="auto"/>
+        <w:ind w:left="1077"/>
+      </w:pPr>
+      <w:r>
+        <w:t xml:space="preserve">    # Ort an dem das Projekt zu finden ist</w:t>
+      </w:r>
+    </w:p>
+    <w:p>
+      <w:pPr>
+        <w:spacing w:after="0" w:line="240" w:lineRule="auto"/>
+        <w:ind w:left="1077"/>
         <w:rPr>
-          <w:highlight w:val="yellow"/>
+          <w:lang w:val="fr-CH"/>
         </w:rPr>
       </w:pPr>
       <w:r>
+        <w:t xml:space="preserve">    </w:t>
+      </w:r>
+      <w:proofErr w:type="spellStart"/>
+      <w:r>
         <w:rPr>
-          <w:highlight w:val="yellow"/>
+          <w:lang w:val="fr-CH"/>
         </w:rPr>
-        <w:t>Installation von Apache / PHP muss NICHT beschrieben werden</w:t>
-      </w:r>
+        <w:t>DocumentRoot</w:t>
+      </w:r>
+      <w:proofErr w:type="spellEnd"/>
+      <w:r>
+        <w:rPr>
+          <w:lang w:val="fr-CH"/>
+        </w:rPr>
+        <w:t xml:space="preserve"> "</w:t>
+      </w:r>
+      <w:r>
+        <w:rPr>
+          <w:highlight w:val="green"/>
+          <w:lang w:val="fr-CH"/>
+        </w:rPr>
+        <w:t>c:/dev/phear-project/phear-project/public</w:t>
+      </w:r>
+      <w:r>
+        <w:rPr>
+          <w:lang w:val="fr-CH"/>
+        </w:rPr>
+        <w:t>"</w:t>
+      </w:r>
+    </w:p>
+    <w:p>
+      <w:pPr>
+        <w:spacing w:after="0" w:line="240" w:lineRule="auto"/>
+        <w:ind w:left="1077"/>
+        <w:rPr>
+          <w:lang w:val="fr-CH"/>
+        </w:rPr>
+      </w:pPr>
+    </w:p>
+    <w:p>
+      <w:pPr>
+        <w:spacing w:after="0" w:line="240" w:lineRule="auto"/>
+        <w:ind w:left="1077"/>
+      </w:pPr>
+      <w:r>
+        <w:rPr>
+          <w:lang w:val="fr-CH"/>
+        </w:rPr>
+        <w:t xml:space="preserve">    </w:t>
+      </w:r>
+      <w:r>
+        <w:t># Nochmals</w:t>
+      </w:r>
+    </w:p>
+    <w:p>
+      <w:pPr>
+        <w:spacing w:after="0" w:line="240" w:lineRule="auto"/>
+        <w:ind w:left="1077"/>
+        <w:rPr>
+          <w:lang w:val="fr-CH"/>
+        </w:rPr>
+      </w:pPr>
+      <w:r>
+        <w:rPr>
+          <w:lang w:val="fr-CH"/>
+        </w:rPr>
+        <w:t xml:space="preserve">    &lt;Directory "</w:t>
+      </w:r>
+      <w:r>
+        <w:rPr>
+          <w:highlight w:val="green"/>
+          <w:lang w:val="fr-CH"/>
+        </w:rPr>
+        <w:t>c:/dev/phear-project/phear-project/public</w:t>
+      </w:r>
+      <w:r>
+        <w:rPr>
+          <w:lang w:val="fr-CH"/>
+        </w:rPr>
+        <w:t>"&gt;</w:t>
+      </w:r>
+    </w:p>
+    <w:p>
+      <w:pPr>
+        <w:spacing w:after="0" w:line="240" w:lineRule="auto"/>
+        <w:ind w:left="1077"/>
+      </w:pPr>
+      <w:r>
+        <w:rPr>
+          <w:lang w:val="fr-CH"/>
+        </w:rPr>
+        <w:t xml:space="preserve">        </w:t>
+      </w:r>
+      <w:r>
+        <w:t xml:space="preserve">Options Indexes </w:t>
+      </w:r>
+      <w:proofErr w:type="spellStart"/>
+      <w:r>
+        <w:t>FollowSymLinks</w:t>
+      </w:r>
+      <w:proofErr w:type="spellEnd"/>
+    </w:p>
+    <w:p>
+      <w:pPr>
+        <w:spacing w:after="0" w:line="240" w:lineRule="auto"/>
+        <w:ind w:left="1077"/>
+      </w:pPr>
+      <w:r>
+        <w:t xml:space="preserve">        Options +</w:t>
+      </w:r>
+      <w:proofErr w:type="spellStart"/>
+      <w:r>
+        <w:t>Includes</w:t>
+      </w:r>
+      <w:proofErr w:type="spellEnd"/>
+    </w:p>
+    <w:p>
+      <w:pPr>
+        <w:spacing w:after="0" w:line="240" w:lineRule="auto"/>
+        <w:ind w:left="1077"/>
+      </w:pPr>
+      <w:r>
+        <w:t xml:space="preserve">        </w:t>
+      </w:r>
+      <w:proofErr w:type="spellStart"/>
+      <w:r>
+        <w:t>AllowOverride</w:t>
+      </w:r>
+      <w:proofErr w:type="spellEnd"/>
+      <w:r>
+        <w:t xml:space="preserve"> all</w:t>
+      </w:r>
+    </w:p>
+    <w:p>
+      <w:pPr>
+        <w:spacing w:after="0" w:line="240" w:lineRule="auto"/>
+        <w:ind w:left="1077"/>
+      </w:pPr>
+      <w:r>
+        <w:t xml:space="preserve">        Order </w:t>
+      </w:r>
+      <w:proofErr w:type="spellStart"/>
+      <w:proofErr w:type="gramStart"/>
+      <w:r>
+        <w:t>allow,deny</w:t>
+      </w:r>
+      <w:proofErr w:type="spellEnd"/>
+      <w:proofErr w:type="gramEnd"/>
+    </w:p>
+    <w:p>
+      <w:pPr>
+        <w:spacing w:after="0" w:line="240" w:lineRule="auto"/>
+        <w:ind w:left="1077"/>
+      </w:pPr>
+      <w:r>
+        <w:t xml:space="preserve">        </w:t>
+      </w:r>
+      <w:proofErr w:type="spellStart"/>
+      <w:r>
+        <w:t>Require</w:t>
+      </w:r>
+      <w:proofErr w:type="spellEnd"/>
+      <w:r>
+        <w:t xml:space="preserve"> all </w:t>
+      </w:r>
+      <w:proofErr w:type="spellStart"/>
+      <w:r>
+        <w:t>granted</w:t>
+      </w:r>
+      <w:proofErr w:type="spellEnd"/>
+    </w:p>
+    <w:p>
+      <w:pPr>
+        <w:spacing w:after="0" w:line="240" w:lineRule="auto"/>
+        <w:ind w:left="1077"/>
+      </w:pPr>
+      <w:r>
+        <w:t xml:space="preserve">        </w:t>
+      </w:r>
+      <w:proofErr w:type="spellStart"/>
+      <w:r>
+        <w:t>Allow</w:t>
+      </w:r>
+      <w:proofErr w:type="spellEnd"/>
+      <w:r>
+        <w:t xml:space="preserve"> </w:t>
+      </w:r>
+      <w:proofErr w:type="spellStart"/>
+      <w:r>
+        <w:t>from</w:t>
+      </w:r>
+      <w:proofErr w:type="spellEnd"/>
+      <w:r>
+        <w:t xml:space="preserve"> All</w:t>
+      </w:r>
+    </w:p>
+    <w:p>
+      <w:pPr>
+        <w:spacing w:after="0" w:line="240" w:lineRule="auto"/>
+        <w:ind w:left="1077"/>
+      </w:pPr>
+      <w:r>
+        <w:t xml:space="preserve">        </w:t>
+      </w:r>
+      <w:proofErr w:type="spellStart"/>
+      <w:r>
+        <w:t>DirectoryIndex</w:t>
+      </w:r>
+      <w:proofErr w:type="spellEnd"/>
+      <w:r>
+        <w:t xml:space="preserve"> </w:t>
+      </w:r>
+      <w:proofErr w:type="spellStart"/>
+      <w:r>
+        <w:t>index.php</w:t>
+      </w:r>
+      <w:proofErr w:type="spellEnd"/>
+    </w:p>
+    <w:p>
+      <w:pPr>
+        <w:spacing w:after="0" w:line="240" w:lineRule="auto"/>
+        <w:ind w:left="1077"/>
+      </w:pPr>
+      <w:r>
+        <w:t xml:space="preserve">    &lt;/Directory&gt;</w:t>
+      </w:r>
+    </w:p>
+    <w:p>
+      <w:pPr>
+        <w:spacing w:after="0" w:line="240" w:lineRule="auto"/>
+        <w:ind w:left="1077"/>
+      </w:pPr>
+      <w:r>
+        <w:t>&lt;/</w:t>
+      </w:r>
+      <w:proofErr w:type="spellStart"/>
+      <w:r>
+        <w:t>VirtualHost</w:t>
+      </w:r>
+      <w:proofErr w:type="spellEnd"/>
+      <w:r>
+        <w:t>&gt;</w:t>
+      </w:r>
+    </w:p>
+    <w:p>
+      <w:pPr>
+        <w:spacing w:after="0" w:line="240" w:lineRule="auto"/>
+        <w:ind w:left="1077"/>
+      </w:pPr>
     </w:p>
     <w:p>
       <w:pPr>
@@ -1904,15 +2364,9 @@
           <w:ilvl w:val="0"/>
           <w:numId w:val="37"/>
         </w:numPr>
-        <w:rPr>
-          <w:highlight w:val="yellow"/>
-        </w:rPr>
-      </w:pPr>
-      <w:r>
-        <w:rPr>
-          <w:highlight w:val="yellow"/>
-        </w:rPr>
-        <w:t>Apache Konfiguration</w:t>
+      </w:pPr>
+      <w:r>
+        <w:t>Bei der Konfiguration von PHP muss nichts Spezielles beachtet werden</w:t>
       </w:r>
     </w:p>
     <w:p>
@@ -1922,45 +2376,50 @@
           <w:ilvl w:val="0"/>
           <w:numId w:val="37"/>
         </w:numPr>
-        <w:rPr>
-          <w:highlight w:val="yellow"/>
-        </w:rPr>
-      </w:pPr>
-      <w:r>
-        <w:rPr>
-          <w:highlight w:val="yellow"/>
-        </w:rPr>
-        <w:t>PHP Konfiguration</w:t>
-      </w:r>
-    </w:p>
-    <w:p>
-      <w:pPr>
-        <w:pStyle w:val="Listenabsatz"/>
-        <w:numPr>
-          <w:ilvl w:val="0"/>
-          <w:numId w:val="37"/>
-        </w:numPr>
-        <w:rPr>
-          <w:highlight w:val="yellow"/>
-        </w:rPr>
-      </w:pPr>
-      <w:r>
-        <w:rPr>
-          <w:highlight w:val="yellow"/>
-        </w:rPr>
-        <w:t>Datenbank</w:t>
-      </w:r>
-      <w:r>
-        <w:rPr>
-          <w:highlight w:val="yellow"/>
-        </w:rPr>
-        <w:t xml:space="preserve"> S</w:t>
-      </w:r>
-      <w:r>
-        <w:rPr>
-          <w:highlight w:val="yellow"/>
-        </w:rPr>
-        <w:t>etup</w:t>
+      </w:pPr>
+      <w:r>
+        <w:t>Der Link «</w:t>
+      </w:r>
+      <w:proofErr w:type="spellStart"/>
+      <w:r>
+        <w:t>phear-</w:t>
+      </w:r>
+      <w:proofErr w:type="gramStart"/>
+      <w:r>
+        <w:t>project.local</w:t>
+      </w:r>
+      <w:proofErr w:type="spellEnd"/>
+      <w:proofErr w:type="gramEnd"/>
+      <w:r>
+        <w:t>/</w:t>
+      </w:r>
+      <w:proofErr w:type="spellStart"/>
+      <w:r>
+        <w:t>phpmyadmin</w:t>
+      </w:r>
+      <w:proofErr w:type="spellEnd"/>
+      <w:r>
+        <w:t>» kann auf dem Browser besucht werden, um zum Control Panel der Datenbank zu gelangen. Es muss zuers</w:t>
+      </w:r>
+      <w:r>
+        <w:t xml:space="preserve">t der Benutzer erstellt werden, </w:t>
+      </w:r>
+      <w:r>
+        <w:t xml:space="preserve">wessen Daten sich im Haupt-Verzeichnis in der </w:t>
+      </w:r>
+      <w:proofErr w:type="spellStart"/>
+      <w:r>
+        <w:t>config.</w:t>
+      </w:r>
+      <w:r>
+        <w:t>php</w:t>
+      </w:r>
+      <w:proofErr w:type="spellEnd"/>
+      <w:r>
+        <w:t>-Datei befinden</w:t>
+      </w:r>
+      <w:r>
+        <w:t xml:space="preserve">. </w:t>
       </w:r>
     </w:p>
     <w:p>
@@ -1973,49 +2432,30 @@
         <w:spacing w:after="200"/>
       </w:pPr>
       <w:r>
-        <w:rPr>
-          <w:highlight w:val="yellow"/>
-        </w:rPr>
         <w:lastRenderedPageBreak/>
-        <w:t>Datenbank</w:t>
-      </w:r>
-      <w:r>
-        <w:rPr>
-          <w:highlight w:val="yellow"/>
-        </w:rPr>
-        <w:t xml:space="preserve"> K</w:t>
-      </w:r>
-      <w:r>
-        <w:rPr>
-          <w:highlight w:val="yellow"/>
-        </w:rPr>
-        <w:t>onfiguration</w:t>
-      </w:r>
-      <w:r>
-        <w:br w:type="page"/>
+        <w:t xml:space="preserve">Anschliessend wird der sich ebenfalls im Haupt-Verzeichnis befindende </w:t>
+      </w:r>
+      <w:proofErr w:type="spellStart"/>
+      <w:r>
+        <w:t>phear.sql</w:t>
+      </w:r>
+      <w:proofErr w:type="spellEnd"/>
+      <w:r>
+        <w:t>-Skript ausgeführt werden.</w:t>
       </w:r>
     </w:p>
     <w:p>
       <w:pPr>
         <w:pStyle w:val="berschrift1"/>
       </w:pPr>
-      <w:bookmarkStart w:id="27" w:name="_Toc476212650"/>
-      <w:r>
-        <w:lastRenderedPageBreak/>
+      <w:bookmarkStart w:id="26" w:name="_Toc476212650"/>
+      <w:r>
         <w:t>Benutzerhandbuch</w:t>
       </w:r>
-      <w:bookmarkEnd w:id="27"/>
+      <w:bookmarkEnd w:id="26"/>
     </w:p>
     <w:p>
-      <w:pPr>
-        <w:rPr>
-          <w:highlight w:val="yellow"/>
-        </w:rPr>
-      </w:pPr>
-      <w:r>
-        <w:rPr>
-          <w:highlight w:val="yellow"/>
-        </w:rPr>
+      <w:r>
         <w:t>Mindestanforderungen:</w:t>
       </w:r>
     </w:p>
@@ -2026,26 +2466,14 @@
           <w:ilvl w:val="0"/>
           <w:numId w:val="37"/>
         </w:numPr>
-        <w:rPr>
-          <w:highlight w:val="yellow"/>
-        </w:rPr>
-      </w:pPr>
-      <w:r>
-        <w:rPr>
-          <w:highlight w:val="yellow"/>
-        </w:rPr>
+      </w:pPr>
+      <w:r>
         <w:t>Men</w:t>
       </w:r>
       <w:r>
-        <w:rPr>
-          <w:highlight w:val="yellow"/>
-        </w:rPr>
         <w:t>ü</w:t>
       </w:r>
       <w:r>
-        <w:rPr>
-          <w:highlight w:val="yellow"/>
-        </w:rPr>
         <w:t>führung</w:t>
       </w:r>
     </w:p>
@@ -2056,21 +2484,68 @@
           <w:ilvl w:val="1"/>
           <w:numId w:val="37"/>
         </w:numPr>
-        <w:rPr>
-          <w:highlight w:val="yellow"/>
-        </w:rPr>
-      </w:pPr>
-      <w:r>
-        <w:rPr>
-          <w:highlight w:val="yellow"/>
-        </w:rPr>
-        <w:t>Welche Menü</w:t>
-      </w:r>
-      <w:r>
-        <w:rPr>
-          <w:highlight w:val="yellow"/>
-        </w:rPr>
-        <w:t>punkte gibt es? Welche Funktionalität steckt dahinter?</w:t>
+      </w:pPr>
+      <w:r>
+        <w:t>Login-Seite: Eine vollkommen standardgemässe Seite zum Anmelden. Hier kann der Benutzername oder die E-Mail zur Identifikation angegeben werden, so wie das Passwort, zur schlussendlichen Verifizierung.</w:t>
+      </w:r>
+    </w:p>
+    <w:p>
+      <w:pPr>
+        <w:pStyle w:val="Listenabsatz"/>
+        <w:ind w:left="1440"/>
+      </w:pPr>
+    </w:p>
+    <w:p>
+      <w:pPr>
+        <w:pStyle w:val="Listenabsatz"/>
+        <w:numPr>
+          <w:ilvl w:val="1"/>
+          <w:numId w:val="37"/>
+        </w:numPr>
+      </w:pPr>
+      <w:r>
+        <w:t>Registrierungs</w:t>
+      </w:r>
+      <w:r>
+        <w:t xml:space="preserve">-Seite: </w:t>
+      </w:r>
+      <w:r>
+        <w:t>Wie die Login-Seite, ist diese völlig gewöhnlich gestaltet und dementsprechend bedienbar</w:t>
+      </w:r>
+    </w:p>
+    <w:p>
+      <w:pPr>
+        <w:pStyle w:val="Listenabsatz"/>
+      </w:pPr>
+    </w:p>
+    <w:p>
+      <w:pPr>
+        <w:pStyle w:val="Listenabsatz"/>
+        <w:numPr>
+          <w:ilvl w:val="1"/>
+          <w:numId w:val="37"/>
+        </w:numPr>
+      </w:pPr>
+      <w:r>
+        <w:t>Index-Seite (bzw. Startseite): Hier sind alle Posts sichtbar, neue sind erstellbar und das eigene Profil ist sichtbar. Oben links befinden sich drei Knöpfe: Die ersten beiden leiten lediglich zur Startseite weiter, wobei der dritte Knopf direkt zur Seite der Bearbe</w:t>
+      </w:r>
+      <w:r>
+        <w:t>itung des eigenen Profils führt – dies ist dazu auf allen Seiten, ausser auf der Login- und Registrierungs-Seite machbar.</w:t>
+      </w:r>
+      <w:r>
+        <w:t xml:space="preserve"> Unter dem eigenen Profil befinden sich erneut drei Knöpfe: Der erste leitet zum Bearbeiten weiter, der zweite meldet den Benutzer ab und der dritte </w:t>
+      </w:r>
+      <w:r>
+        <w:t>löscht den Benutzer.</w:t>
+      </w:r>
+      <w:r>
+        <w:t xml:space="preserve"> Zu guter Letzt, ist auf der rechten Seite ein Formular zum Erstellen eines neuen P</w:t>
+      </w:r>
+      <w:r>
+        <w:t>osts sichtbar.</w:t>
+      </w:r>
+      <w:r>
+        <w:br/>
       </w:r>
     </w:p>
     <w:p>
@@ -2080,15 +2555,63 @@
           <w:ilvl w:val="0"/>
           <w:numId w:val="37"/>
         </w:numPr>
-        <w:rPr>
-          <w:highlight w:val="yellow"/>
-        </w:rPr>
-      </w:pPr>
-      <w:r>
-        <w:rPr>
-          <w:highlight w:val="yellow"/>
-        </w:rPr>
+      </w:pPr>
+      <w:r>
         <w:t>Wie können die die vier CRUD Funktionen auf dem CRUD Element ausgeführt werden?</w:t>
+      </w:r>
+    </w:p>
+    <w:p>
+      <w:pPr>
+        <w:pStyle w:val="Listenabsatz"/>
+        <w:numPr>
+          <w:ilvl w:val="1"/>
+          <w:numId w:val="37"/>
+        </w:numPr>
+      </w:pPr>
+      <w:r>
+        <w:t>Create: Beim Registrieren eines Benutzers oder Erstellen eines Posts.</w:t>
+      </w:r>
+    </w:p>
+    <w:p>
+      <w:pPr>
+        <w:pStyle w:val="Listenabsatz"/>
+        <w:numPr>
+          <w:ilvl w:val="1"/>
+          <w:numId w:val="37"/>
+        </w:numPr>
+      </w:pPr>
+      <w:r>
+        <w:t>Read: Beim Anmelden und anschliessendem Abrufen der Posts</w:t>
+      </w:r>
+    </w:p>
+    <w:p>
+      <w:pPr>
+        <w:pStyle w:val="Listenabsatz"/>
+        <w:numPr>
+          <w:ilvl w:val="1"/>
+          <w:numId w:val="37"/>
+        </w:numPr>
+      </w:pPr>
+      <w:r>
+        <w:t>Update: Beim Bearbeiten des Profils</w:t>
+      </w:r>
+    </w:p>
+    <w:p>
+      <w:pPr>
+        <w:pStyle w:val="Listenabsatz"/>
+        <w:numPr>
+          <w:ilvl w:val="1"/>
+          <w:numId w:val="37"/>
+        </w:numPr>
+      </w:pPr>
+      <w:r>
+        <w:t>Delete: Beim Löschen eines Profils</w:t>
+      </w:r>
+      <w:r>
+        <w:tab/>
+      </w:r>
+      <w:r>
+        <w:tab/>
       </w:r>
       <w:r>
         <w:br w:type="page"/>
@@ -2113,50 +2636,100 @@
       <w:pPr>
         <w:pStyle w:val="berschrift1"/>
       </w:pPr>
-      <w:bookmarkStart w:id="28" w:name="_Toc439936639"/>
-      <w:bookmarkStart w:id="29" w:name="_Toc476212651"/>
-      <w:r>
+      <w:bookmarkStart w:id="27" w:name="_Toc439936639"/>
+      <w:bookmarkStart w:id="28" w:name="_Toc476212651"/>
+      <w:r>
+        <w:rPr>
+          <w:noProof/>
+          <w:lang w:eastAsia="de-CH"/>
+        </w:rPr>
         <w:lastRenderedPageBreak/>
+        <w:drawing>
+          <wp:anchor distT="0" distB="0" distL="114300" distR="114300" simplePos="0" relativeHeight="251672576" behindDoc="1" locked="0" layoutInCell="1" allowOverlap="1">
+            <wp:simplePos x="0" y="0"/>
+            <wp:positionH relativeFrom="column">
+              <wp:posOffset>2010748</wp:posOffset>
+            </wp:positionH>
+            <wp:positionV relativeFrom="paragraph">
+              <wp:posOffset>503</wp:posOffset>
+            </wp:positionV>
+            <wp:extent cx="7659370" cy="5400040"/>
+            <wp:effectExtent l="0" t="0" r="0" b="0"/>
+            <wp:wrapTight wrapText="bothSides">
+              <wp:wrapPolygon edited="0">
+                <wp:start x="0" y="0"/>
+                <wp:lineTo x="0" y="21488"/>
+                <wp:lineTo x="21543" y="21488"/>
+                <wp:lineTo x="21543" y="0"/>
+                <wp:lineTo x="0" y="0"/>
+              </wp:wrapPolygon>
+            </wp:wrapTight>
+            <wp:docPr id="1" name="Grafik 1"/>
+            <wp:cNvGraphicFramePr>
+              <a:graphicFrameLocks xmlns:a="http://schemas.openxmlformats.org/drawingml/2006/main" noChangeAspect="1"/>
+            </wp:cNvGraphicFramePr>
+            <a:graphic xmlns:a="http://schemas.openxmlformats.org/drawingml/2006/main">
+              <a:graphicData uri="http://schemas.openxmlformats.org/drawingml/2006/picture">
+                <pic:pic xmlns:pic="http://schemas.openxmlformats.org/drawingml/2006/picture">
+                  <pic:nvPicPr>
+                    <pic:cNvPr id="1" name=""/>
+                    <pic:cNvPicPr/>
+                  </pic:nvPicPr>
+                  <pic:blipFill>
+                    <a:blip r:embed="rId12">
+                      <a:extLst>
+                        <a:ext uri="{28A0092B-C50C-407E-A947-70E740481C1C}">
+                          <a14:useLocalDpi xmlns:a14="http://schemas.microsoft.com/office/drawing/2010/main" val="0"/>
+                        </a:ext>
+                      </a:extLst>
+                    </a:blip>
+                    <a:stretch>
+                      <a:fillRect/>
+                    </a:stretch>
+                  </pic:blipFill>
+                  <pic:spPr>
+                    <a:xfrm>
+                      <a:off x="0" y="0"/>
+                      <a:ext cx="7659370" cy="5400040"/>
+                    </a:xfrm>
+                    <a:prstGeom prst="rect">
+                      <a:avLst/>
+                    </a:prstGeom>
+                  </pic:spPr>
+                </pic:pic>
+              </a:graphicData>
+            </a:graphic>
+            <wp14:sizeRelH relativeFrom="margin">
+              <wp14:pctWidth>0</wp14:pctWidth>
+            </wp14:sizeRelH>
+            <wp14:sizeRelV relativeFrom="margin">
+              <wp14:pctHeight>0</wp14:pctHeight>
+            </wp14:sizeRelV>
+          </wp:anchor>
+        </w:drawing>
+      </w:r>
+      <w:r>
         <w:t>Zeitplanung</w:t>
       </w:r>
+      <w:bookmarkEnd w:id="27"/>
       <w:bookmarkEnd w:id="28"/>
-      <w:bookmarkEnd w:id="29"/>
     </w:p>
     <w:p>
       <w:pPr>
         <w:pStyle w:val="berschrift2"/>
       </w:pPr>
-      <w:bookmarkStart w:id="30" w:name="_Toc439936640"/>
-      <w:bookmarkStart w:id="31" w:name="_Toc476212652"/>
+      <w:bookmarkStart w:id="29" w:name="_Toc439936640"/>
+      <w:bookmarkStart w:id="30" w:name="_Toc476212652"/>
       <w:r>
         <w:t>GANTT Diagramm</w:t>
       </w:r>
+      <w:bookmarkEnd w:id="29"/>
       <w:bookmarkEnd w:id="30"/>
-      <w:bookmarkEnd w:id="31"/>
     </w:p>
     <w:p>
-      <w:r>
-        <w:rPr>
-          <w:highlight w:val="yellow"/>
-        </w:rPr>
-        <w:t>GANNT D</w:t>
-      </w:r>
-      <w:r>
-        <w:rPr>
-          <w:highlight w:val="yellow"/>
-        </w:rPr>
-        <w:t>i</w:t>
-      </w:r>
-      <w:r>
-        <w:rPr>
-          <w:highlight w:val="yellow"/>
-        </w:rPr>
-        <w:t>agramm</w:t>
-      </w:r>
-    </w:p>
-    <w:p>
       <w:pPr>
         <w:pStyle w:val="berschrift1"/>
+        <w:ind w:left="0"/>
         <w:sectPr>
           <w:pgSz w:w="16838" w:h="11906" w:orient="landscape" w:code="9"/>
           <w:pgMar w:top="1588" w:right="1418" w:bottom="1134" w:left="1134" w:header="567" w:footer="170" w:gutter="0"/>
@@ -2171,24 +2744,19 @@
       <w:pPr>
         <w:pStyle w:val="berschrift1"/>
       </w:pPr>
-      <w:bookmarkStart w:id="32" w:name="_Toc476212653"/>
+      <w:bookmarkStart w:id="31" w:name="_Toc476212653"/>
       <w:r>
         <w:lastRenderedPageBreak/>
         <w:t>Fazit</w:t>
       </w:r>
-      <w:bookmarkEnd w:id="32"/>
+      <w:bookmarkEnd w:id="31"/>
     </w:p>
     <w:p>
-      <w:pPr>
-        <w:rPr>
-          <w:highlight w:val="yellow"/>
-        </w:rPr>
-      </w:pPr>
-      <w:r>
-        <w:rPr>
-          <w:highlight w:val="yellow"/>
-        </w:rPr>
-        <w:t xml:space="preserve">Hier kommt eure Reflexion zum Projekt. </w:t>
+      <w:r>
+        <w:t>Eine</w:t>
+      </w:r>
+      <w:r>
+        <w:t xml:space="preserve"> allgemeine Reflexion zu unserem Projekt:</w:t>
       </w:r>
     </w:p>
     <w:p>
@@ -2198,15 +2766,21 @@
           <w:ilvl w:val="0"/>
           <w:numId w:val="38"/>
         </w:numPr>
-        <w:rPr>
-          <w:highlight w:val="yellow"/>
-        </w:rPr>
-      </w:pPr>
-      <w:r>
-        <w:rPr>
-          <w:highlight w:val="yellow"/>
-        </w:rPr>
+      </w:pPr>
+      <w:r>
         <w:t xml:space="preserve">Was lief gut/schlecht? </w:t>
+      </w:r>
+    </w:p>
+    <w:p>
+      <w:pPr>
+        <w:pStyle w:val="Listenabsatz"/>
+        <w:numPr>
+          <w:ilvl w:val="1"/>
+          <w:numId w:val="38"/>
+        </w:numPr>
+      </w:pPr>
+      <w:r>
+        <w:t>Gut war sicherlich unser schnelles Erlernen der Technik und zügiger Fortschritt an unserem Projekt. Leider vernachlässigten wir die Dokumentation etwas, was wir ursprünglich nicht geplant hatten.</w:t>
       </w:r>
     </w:p>
     <w:p>
@@ -2216,15 +2790,24 @@
           <w:ilvl w:val="0"/>
           <w:numId w:val="38"/>
         </w:numPr>
-        <w:rPr>
-          <w:highlight w:val="yellow"/>
-        </w:rPr>
-      </w:pPr>
-      <w:r>
-        <w:rPr>
-          <w:highlight w:val="yellow"/>
-        </w:rPr>
+      </w:pPr>
+      <w:r>
         <w:t>Wie seid ihr mit dem Endergebnis zufrieden?</w:t>
+      </w:r>
+    </w:p>
+    <w:p>
+      <w:pPr>
+        <w:pStyle w:val="Listenabsatz"/>
+        <w:numPr>
+          <w:ilvl w:val="1"/>
+          <w:numId w:val="38"/>
+        </w:numPr>
+      </w:pPr>
+      <w:r>
+        <w:t>Insgesamt sind wir definitiv zufrieden, allerdings nicht vollkommen glücklich mit unserem finalen Ergebnis. Etwas mehr Zeit wäre fabelhaft gewesen, da dies uns die Möglichkeit gegeben hätte, nun fehlende Features zu implementieren</w:t>
+      </w:r>
+      <w:r>
+        <w:t>.</w:t>
       </w:r>
     </w:p>
     <w:p>
@@ -2234,15 +2817,21 @@
           <w:ilvl w:val="0"/>
           <w:numId w:val="38"/>
         </w:numPr>
-        <w:rPr>
-          <w:highlight w:val="yellow"/>
-        </w:rPr>
-      </w:pPr>
-      <w:r>
-        <w:rPr>
-          <w:highlight w:val="yellow"/>
-        </w:rPr>
+      </w:pPr>
+      <w:r>
         <w:t>Was habt ihr gelernt?</w:t>
+      </w:r>
+    </w:p>
+    <w:p>
+      <w:pPr>
+        <w:pStyle w:val="Listenabsatz"/>
+        <w:numPr>
+          <w:ilvl w:val="1"/>
+          <w:numId w:val="38"/>
+        </w:numPr>
+      </w:pPr>
+      <w:r>
+        <w:t>PHP auf der Seite des Servers zu verwenden und mit der View, also der Sicht des Browsers und somit des Benutzers, zu verbinden. Dazu lernte wir auch die Verknüpfung zwischen Apache, SQL und PHP kennen und können diese nun problemlos anwenden.</w:t>
       </w:r>
     </w:p>
     <w:p>
@@ -2252,14 +2841,8 @@
           <w:ilvl w:val="0"/>
           <w:numId w:val="38"/>
         </w:numPr>
-        <w:rPr>
-          <w:highlight w:val="yellow"/>
-        </w:rPr>
-      </w:pPr>
-      <w:r>
-        <w:rPr>
-          <w:highlight w:val="yellow"/>
-        </w:rPr>
+      </w:pPr>
+      <w:r>
         <w:t>Ist alles vorhanden oder was fehlt noch?</w:t>
       </w:r>
     </w:p>
@@ -2267,19 +2850,15 @@
       <w:pPr>
         <w:pStyle w:val="Listenabsatz"/>
         <w:numPr>
-          <w:ilvl w:val="0"/>
+          <w:ilvl w:val="1"/>
           <w:numId w:val="38"/>
         </w:numPr>
-        <w:rPr>
-          <w:highlight w:val="yellow"/>
-        </w:rPr>
-      </w:pPr>
-      <w:r>
-        <w:rPr>
-          <w:highlight w:val="yellow"/>
-        </w:rPr>
-        <w:t>Usw.</w:t>
-      </w:r>
+      </w:pPr>
+      <w:r>
+        <w:t>Wie oben erwähnt, ist das grundsätzliche vorhanden. Kleinere Sachen fehlen jedoch, wie zum Beispiel das «Follower»-System.</w:t>
+      </w:r>
+      <w:bookmarkStart w:id="32" w:name="_GoBack"/>
+      <w:bookmarkEnd w:id="32"/>
     </w:p>
     <w:sectPr>
       <w:pgSz w:w="11906" w:h="16838" w:code="9"/>
@@ -2493,27 +3072,14 @@
             <w:r>
               <w:t>/</w:t>
             </w:r>
-            <w:r>
-              <w:fldChar w:fldCharType="begin"/>
-            </w:r>
-            <w:r>
-              <w:instrText xml:space="preserve"> NUMPAGES -1\* Arabic \* MERGEFORMAT </w:instrText>
-            </w:r>
-            <w:r>
-              <w:fldChar w:fldCharType="separate"/>
-            </w:r>
-            <w:r>
-              <w:rPr>
-                <w:noProof/>
-              </w:rPr>
-              <w:t>8</w:t>
-            </w:r>
-            <w:r>
-              <w:rPr>
-                <w:noProof/>
-              </w:rPr>
-              <w:fldChar w:fldCharType="end"/>
-            </w:r>
+            <w:fldSimple w:instr=" NUMPAGES -1\* Arabic \* MERGEFORMAT ">
+              <w:r>
+                <w:rPr>
+                  <w:noProof/>
+                </w:rPr>
+                <w:t>8</w:t>
+              </w:r>
+            </w:fldSimple>
           </w:sdtContent>
         </w:sdt>
       </w:sdtContent>
@@ -2706,14 +3272,36 @@
             <w:r>
               <w:t>/</w:t>
             </w:r>
-            <w:fldSimple w:instr=" NUMPAGES -1\* Arabic \* MERGEFORMAT ">
-              <w:r>
-                <w:rPr>
-                  <w:noProof/>
-                </w:rPr>
-                <w:t>8</w:t>
-              </w:r>
-            </w:fldSimple>
+            <w:r>
+              <w:rPr>
+                <w:noProof/>
+              </w:rPr>
+              <w:fldChar w:fldCharType="begin"/>
+            </w:r>
+            <w:r>
+              <w:rPr>
+                <w:noProof/>
+              </w:rPr>
+              <w:instrText xml:space="preserve"> NUMPAGES -1\* Arabic \* MERGEFORMAT </w:instrText>
+            </w:r>
+            <w:r>
+              <w:rPr>
+                <w:noProof/>
+              </w:rPr>
+              <w:fldChar w:fldCharType="separate"/>
+            </w:r>
+            <w:r>
+              <w:rPr>
+                <w:noProof/>
+              </w:rPr>
+              <w:t>8</w:t>
+            </w:r>
+            <w:r>
+              <w:rPr>
+                <w:noProof/>
+              </w:rPr>
+              <w:fldChar w:fldCharType="end"/>
+            </w:r>
           </w:sdtContent>
         </w:sdt>
       </w:sdtContent>
@@ -3040,7 +3628,7 @@
         <w:rFonts w:ascii="Titillium" w:eastAsiaTheme="minorHAnsi" w:hAnsi="Titillium" w:cstheme="minorBidi" w:hint="default"/>
       </w:rPr>
     </w:lvl>
-    <w:lvl w:ilvl="1" w:tplc="08070003" w:tentative="1">
+    <w:lvl w:ilvl="1" w:tplc="08070003">
       <w:start w:val="1"/>
       <w:numFmt w:val="bullet"/>
       <w:lvlText w:val="o"/>
@@ -3994,12 +4582,124 @@
     <w:numStyleLink w:val="Bbc2"/>
   </w:abstractNum>
   <w:abstractNum w:abstractNumId="14" w15:restartNumberingAfterBreak="0">
+    <w:nsid w:val="2B6A31BD"/>
+    <w:multiLevelType w:val="hybridMultilevel"/>
+    <w:tmpl w:val="DD4A1580"/>
+    <w:lvl w:ilvl="0" w:tplc="C8C480BA">
+      <w:numFmt w:val="bullet"/>
+      <w:lvlText w:val="-"/>
+      <w:lvlJc w:val="left"/>
+      <w:pPr>
+        <w:ind w:left="720" w:hanging="360"/>
+      </w:pPr>
+      <w:rPr>
+        <w:rFonts w:ascii="Titillium" w:eastAsiaTheme="minorHAnsi" w:hAnsi="Titillium" w:cstheme="minorBidi" w:hint="default"/>
+      </w:rPr>
+    </w:lvl>
+    <w:lvl w:ilvl="1" w:tplc="08070003" w:tentative="1">
+      <w:start w:val="1"/>
+      <w:numFmt w:val="bullet"/>
+      <w:lvlText w:val="o"/>
+      <w:lvlJc w:val="left"/>
+      <w:pPr>
+        <w:ind w:left="1440" w:hanging="360"/>
+      </w:pPr>
+      <w:rPr>
+        <w:rFonts w:ascii="Courier New" w:hAnsi="Courier New" w:cs="Courier New" w:hint="default"/>
+      </w:rPr>
+    </w:lvl>
+    <w:lvl w:ilvl="2" w:tplc="08070005" w:tentative="1">
+      <w:start w:val="1"/>
+      <w:numFmt w:val="bullet"/>
+      <w:lvlText w:val=""/>
+      <w:lvlJc w:val="left"/>
+      <w:pPr>
+        <w:ind w:left="2160" w:hanging="360"/>
+      </w:pPr>
+      <w:rPr>
+        <w:rFonts w:ascii="Wingdings" w:hAnsi="Wingdings" w:hint="default"/>
+      </w:rPr>
+    </w:lvl>
+    <w:lvl w:ilvl="3" w:tplc="08070001" w:tentative="1">
+      <w:start w:val="1"/>
+      <w:numFmt w:val="bullet"/>
+      <w:lvlText w:val=""/>
+      <w:lvlJc w:val="left"/>
+      <w:pPr>
+        <w:ind w:left="2880" w:hanging="360"/>
+      </w:pPr>
+      <w:rPr>
+        <w:rFonts w:ascii="Symbol" w:hAnsi="Symbol" w:hint="default"/>
+      </w:rPr>
+    </w:lvl>
+    <w:lvl w:ilvl="4" w:tplc="08070003" w:tentative="1">
+      <w:start w:val="1"/>
+      <w:numFmt w:val="bullet"/>
+      <w:lvlText w:val="o"/>
+      <w:lvlJc w:val="left"/>
+      <w:pPr>
+        <w:ind w:left="3600" w:hanging="360"/>
+      </w:pPr>
+      <w:rPr>
+        <w:rFonts w:ascii="Courier New" w:hAnsi="Courier New" w:cs="Courier New" w:hint="default"/>
+      </w:rPr>
+    </w:lvl>
+    <w:lvl w:ilvl="5" w:tplc="08070005" w:tentative="1">
+      <w:start w:val="1"/>
+      <w:numFmt w:val="bullet"/>
+      <w:lvlText w:val=""/>
+      <w:lvlJc w:val="left"/>
+      <w:pPr>
+        <w:ind w:left="4320" w:hanging="360"/>
+      </w:pPr>
+      <w:rPr>
+        <w:rFonts w:ascii="Wingdings" w:hAnsi="Wingdings" w:hint="default"/>
+      </w:rPr>
+    </w:lvl>
+    <w:lvl w:ilvl="6" w:tplc="08070001" w:tentative="1">
+      <w:start w:val="1"/>
+      <w:numFmt w:val="bullet"/>
+      <w:lvlText w:val=""/>
+      <w:lvlJc w:val="left"/>
+      <w:pPr>
+        <w:ind w:left="5040" w:hanging="360"/>
+      </w:pPr>
+      <w:rPr>
+        <w:rFonts w:ascii="Symbol" w:hAnsi="Symbol" w:hint="default"/>
+      </w:rPr>
+    </w:lvl>
+    <w:lvl w:ilvl="7" w:tplc="08070003" w:tentative="1">
+      <w:start w:val="1"/>
+      <w:numFmt w:val="bullet"/>
+      <w:lvlText w:val="o"/>
+      <w:lvlJc w:val="left"/>
+      <w:pPr>
+        <w:ind w:left="5760" w:hanging="360"/>
+      </w:pPr>
+      <w:rPr>
+        <w:rFonts w:ascii="Courier New" w:hAnsi="Courier New" w:cs="Courier New" w:hint="default"/>
+      </w:rPr>
+    </w:lvl>
+    <w:lvl w:ilvl="8" w:tplc="08070005" w:tentative="1">
+      <w:start w:val="1"/>
+      <w:numFmt w:val="bullet"/>
+      <w:lvlText w:val=""/>
+      <w:lvlJc w:val="left"/>
+      <w:pPr>
+        <w:ind w:left="6480" w:hanging="360"/>
+      </w:pPr>
+      <w:rPr>
+        <w:rFonts w:ascii="Wingdings" w:hAnsi="Wingdings" w:hint="default"/>
+      </w:rPr>
+    </w:lvl>
+  </w:abstractNum>
+  <w:abstractNum w:abstractNumId="15" w15:restartNumberingAfterBreak="0">
     <w:nsid w:val="2F8B1888"/>
     <w:multiLevelType w:val="multilevel"/>
     <w:tmpl w:val="85185436"/>
     <w:numStyleLink w:val="Bbc2"/>
   </w:abstractNum>
-  <w:abstractNum w:abstractNumId="15" w15:restartNumberingAfterBreak="0">
+  <w:abstractNum w:abstractNumId="16" w15:restartNumberingAfterBreak="0">
     <w:nsid w:val="398E39B2"/>
     <w:multiLevelType w:val="multilevel"/>
     <w:tmpl w:val="F8D6EF70"/>
@@ -4088,7 +4788,7 @@
       </w:pPr>
     </w:lvl>
   </w:abstractNum>
-  <w:abstractNum w:abstractNumId="16" w15:restartNumberingAfterBreak="0">
+  <w:abstractNum w:abstractNumId="17" w15:restartNumberingAfterBreak="0">
     <w:nsid w:val="39DB500E"/>
     <w:multiLevelType w:val="multilevel"/>
     <w:tmpl w:val="5DDC3734"/>
@@ -4229,31 +4929,31 @@
       </w:rPr>
     </w:lvl>
   </w:abstractNum>
-  <w:abstractNum w:abstractNumId="17" w15:restartNumberingAfterBreak="0">
+  <w:abstractNum w:abstractNumId="18" w15:restartNumberingAfterBreak="0">
     <w:nsid w:val="3A451D6F"/>
     <w:multiLevelType w:val="multilevel"/>
     <w:tmpl w:val="85185436"/>
     <w:numStyleLink w:val="Bbc2"/>
   </w:abstractNum>
-  <w:abstractNum w:abstractNumId="18" w15:restartNumberingAfterBreak="0">
+  <w:abstractNum w:abstractNumId="19" w15:restartNumberingAfterBreak="0">
     <w:nsid w:val="3ADC3BC3"/>
     <w:multiLevelType w:val="multilevel"/>
     <w:tmpl w:val="BA328E1C"/>
     <w:numStyleLink w:val="Bbcnumerisch"/>
   </w:abstractNum>
-  <w:abstractNum w:abstractNumId="19" w15:restartNumberingAfterBreak="0">
+  <w:abstractNum w:abstractNumId="20" w15:restartNumberingAfterBreak="0">
     <w:nsid w:val="3C1B0CD2"/>
     <w:multiLevelType w:val="multilevel"/>
     <w:tmpl w:val="85185436"/>
     <w:numStyleLink w:val="Bbc2"/>
   </w:abstractNum>
-  <w:abstractNum w:abstractNumId="20" w15:restartNumberingAfterBreak="0">
+  <w:abstractNum w:abstractNumId="21" w15:restartNumberingAfterBreak="0">
     <w:nsid w:val="3C764DD5"/>
     <w:multiLevelType w:val="multilevel"/>
     <w:tmpl w:val="85185436"/>
     <w:numStyleLink w:val="Bbc2"/>
   </w:abstractNum>
-  <w:abstractNum w:abstractNumId="21" w15:restartNumberingAfterBreak="0">
+  <w:abstractNum w:abstractNumId="22" w15:restartNumberingAfterBreak="0">
     <w:nsid w:val="466723C4"/>
     <w:multiLevelType w:val="hybridMultilevel"/>
     <w:tmpl w:val="4AE0C208"/>
@@ -4366,7 +5066,7 @@
       </w:rPr>
     </w:lvl>
   </w:abstractNum>
-  <w:abstractNum w:abstractNumId="22" w15:restartNumberingAfterBreak="0">
+  <w:abstractNum w:abstractNumId="23" w15:restartNumberingAfterBreak="0">
     <w:nsid w:val="4DDE162D"/>
     <w:multiLevelType w:val="hybridMultilevel"/>
     <w:tmpl w:val="E8CEA73E"/>
@@ -4479,7 +5179,7 @@
       </w:rPr>
     </w:lvl>
   </w:abstractNum>
-  <w:abstractNum w:abstractNumId="23" w15:restartNumberingAfterBreak="0">
+  <w:abstractNum w:abstractNumId="24" w15:restartNumberingAfterBreak="0">
     <w:nsid w:val="51915FEF"/>
     <w:multiLevelType w:val="multilevel"/>
     <w:tmpl w:val="2BBE6A58"/>
@@ -4593,19 +5293,19 @@
       </w:rPr>
     </w:lvl>
   </w:abstractNum>
-  <w:abstractNum w:abstractNumId="24" w15:restartNumberingAfterBreak="0">
+  <w:abstractNum w:abstractNumId="25" w15:restartNumberingAfterBreak="0">
     <w:nsid w:val="55B82BDC"/>
     <w:multiLevelType w:val="multilevel"/>
     <w:tmpl w:val="85185436"/>
     <w:numStyleLink w:val="Bbc2"/>
   </w:abstractNum>
-  <w:abstractNum w:abstractNumId="25" w15:restartNumberingAfterBreak="0">
+  <w:abstractNum w:abstractNumId="26" w15:restartNumberingAfterBreak="0">
     <w:nsid w:val="5D7A66AD"/>
     <w:multiLevelType w:val="multilevel"/>
     <w:tmpl w:val="85185436"/>
     <w:numStyleLink w:val="Bbc2"/>
   </w:abstractNum>
-  <w:abstractNum w:abstractNumId="26" w15:restartNumberingAfterBreak="0">
+  <w:abstractNum w:abstractNumId="27" w15:restartNumberingAfterBreak="0">
     <w:nsid w:val="62663C6E"/>
     <w:multiLevelType w:val="hybridMultilevel"/>
     <w:tmpl w:val="F57E68A2"/>
@@ -4718,13 +5418,13 @@
       </w:rPr>
     </w:lvl>
   </w:abstractNum>
-  <w:abstractNum w:abstractNumId="27" w15:restartNumberingAfterBreak="0">
+  <w:abstractNum w:abstractNumId="28" w15:restartNumberingAfterBreak="0">
     <w:nsid w:val="63626E32"/>
     <w:multiLevelType w:val="multilevel"/>
     <w:tmpl w:val="85185436"/>
     <w:numStyleLink w:val="Bbc2"/>
   </w:abstractNum>
-  <w:abstractNum w:abstractNumId="28" w15:restartNumberingAfterBreak="0">
+  <w:abstractNum w:abstractNumId="29" w15:restartNumberingAfterBreak="0">
     <w:nsid w:val="689740D5"/>
     <w:multiLevelType w:val="hybridMultilevel"/>
     <w:tmpl w:val="BA329164"/>
@@ -4810,19 +5510,19 @@
       </w:pPr>
     </w:lvl>
   </w:abstractNum>
-  <w:abstractNum w:abstractNumId="29" w15:restartNumberingAfterBreak="0">
+  <w:abstractNum w:abstractNumId="30" w15:restartNumberingAfterBreak="0">
     <w:nsid w:val="695D5C6E"/>
     <w:multiLevelType w:val="multilevel"/>
     <w:tmpl w:val="85185436"/>
     <w:numStyleLink w:val="Bbc2"/>
   </w:abstractNum>
-  <w:abstractNum w:abstractNumId="30" w15:restartNumberingAfterBreak="0">
+  <w:abstractNum w:abstractNumId="31" w15:restartNumberingAfterBreak="0">
     <w:nsid w:val="6B0D2430"/>
     <w:multiLevelType w:val="multilevel"/>
     <w:tmpl w:val="85185436"/>
     <w:numStyleLink w:val="Bbc2"/>
   </w:abstractNum>
-  <w:abstractNum w:abstractNumId="31" w15:restartNumberingAfterBreak="0">
+  <w:abstractNum w:abstractNumId="32" w15:restartNumberingAfterBreak="0">
     <w:nsid w:val="6C4155F9"/>
     <w:multiLevelType w:val="hybridMultilevel"/>
     <w:tmpl w:val="1368B8F0"/>
@@ -4934,7 +5634,7 @@
       </w:rPr>
     </w:lvl>
   </w:abstractNum>
-  <w:abstractNum w:abstractNumId="32" w15:restartNumberingAfterBreak="0">
+  <w:abstractNum w:abstractNumId="33" w15:restartNumberingAfterBreak="0">
     <w:nsid w:val="704D1AC6"/>
     <w:multiLevelType w:val="multilevel"/>
     <w:tmpl w:val="85185436"/>
@@ -5047,7 +5747,7 @@
       </w:rPr>
     </w:lvl>
   </w:abstractNum>
-  <w:abstractNum w:abstractNumId="33" w15:restartNumberingAfterBreak="0">
+  <w:abstractNum w:abstractNumId="34" w15:restartNumberingAfterBreak="0">
     <w:nsid w:val="72C53383"/>
     <w:multiLevelType w:val="hybridMultilevel"/>
     <w:tmpl w:val="D348FA64"/>
@@ -5133,7 +5833,7 @@
       </w:pPr>
     </w:lvl>
   </w:abstractNum>
-  <w:abstractNum w:abstractNumId="34" w15:restartNumberingAfterBreak="0">
+  <w:abstractNum w:abstractNumId="35" w15:restartNumberingAfterBreak="0">
     <w:nsid w:val="74AE0330"/>
     <w:multiLevelType w:val="multilevel"/>
     <w:tmpl w:val="4E0E05B4"/>
@@ -5274,7 +5974,7 @@
       </w:rPr>
     </w:lvl>
   </w:abstractNum>
-  <w:abstractNum w:abstractNumId="35" w15:restartNumberingAfterBreak="0">
+  <w:abstractNum w:abstractNumId="36" w15:restartNumberingAfterBreak="0">
     <w:nsid w:val="78260D8D"/>
     <w:multiLevelType w:val="multilevel"/>
     <w:tmpl w:val="32044164"/>
@@ -5415,7 +6115,7 @@
       </w:rPr>
     </w:lvl>
   </w:abstractNum>
-  <w:abstractNum w:abstractNumId="36" w15:restartNumberingAfterBreak="0">
+  <w:abstractNum w:abstractNumId="37" w15:restartNumberingAfterBreak="0">
     <w:nsid w:val="7B036682"/>
     <w:multiLevelType w:val="multilevel"/>
     <w:tmpl w:val="9C12D112"/>
@@ -5529,7 +6229,7 @@
       </w:rPr>
     </w:lvl>
   </w:abstractNum>
-  <w:abstractNum w:abstractNumId="37" w15:restartNumberingAfterBreak="0">
+  <w:abstractNum w:abstractNumId="38" w15:restartNumberingAfterBreak="0">
     <w:nsid w:val="7FB525BA"/>
     <w:multiLevelType w:val="hybridMultilevel"/>
     <w:tmpl w:val="1172BDD0"/>
@@ -5619,7 +6319,7 @@
     <w:abstractNumId w:val="8"/>
   </w:num>
   <w:num w:numId="2">
-    <w:abstractNumId w:val="34"/>
+    <w:abstractNumId w:val="35"/>
   </w:num>
   <w:num w:numId="3">
     <w:abstractNumId w:val="4"/>
@@ -5631,7 +6331,7 @@
     <w:abstractNumId w:val="11"/>
   </w:num>
   <w:num w:numId="6">
-    <w:abstractNumId w:val="15"/>
+    <w:abstractNumId w:val="16"/>
   </w:num>
   <w:num w:numId="7">
     <w:abstractNumId w:val="0"/>
@@ -5643,73 +6343,73 @@
     <w:abstractNumId w:val="5"/>
   </w:num>
   <w:num w:numId="10">
-    <w:abstractNumId w:val="35"/>
+    <w:abstractNumId w:val="36"/>
   </w:num>
   <w:num w:numId="11">
-    <w:abstractNumId w:val="33"/>
+    <w:abstractNumId w:val="34"/>
   </w:num>
   <w:num w:numId="12">
-    <w:abstractNumId w:val="28"/>
+    <w:abstractNumId w:val="29"/>
   </w:num>
   <w:num w:numId="13">
     <w:abstractNumId w:val="9"/>
   </w:num>
   <w:num w:numId="14">
-    <w:abstractNumId w:val="36"/>
+    <w:abstractNumId w:val="37"/>
   </w:num>
   <w:num w:numId="15">
+    <w:abstractNumId w:val="24"/>
+  </w:num>
+  <w:num w:numId="16">
+    <w:abstractNumId w:val="19"/>
+  </w:num>
+  <w:num w:numId="17">
+    <w:abstractNumId w:val="30"/>
+  </w:num>
+  <w:num w:numId="18">
+    <w:abstractNumId w:val="38"/>
+  </w:num>
+  <w:num w:numId="19">
+    <w:abstractNumId w:val="26"/>
+  </w:num>
+  <w:num w:numId="20">
     <w:abstractNumId w:val="23"/>
   </w:num>
-  <w:num w:numId="16">
-    <w:abstractNumId w:val="18"/>
-  </w:num>
-  <w:num w:numId="17">
-    <w:abstractNumId w:val="29"/>
-  </w:num>
-  <w:num w:numId="18">
-    <w:abstractNumId w:val="37"/>
-  </w:num>
-  <w:num w:numId="19">
+  <w:num w:numId="21">
     <w:abstractNumId w:val="25"/>
   </w:num>
-  <w:num w:numId="20">
-    <w:abstractNumId w:val="22"/>
-  </w:num>
-  <w:num w:numId="21">
-    <w:abstractNumId w:val="24"/>
-  </w:num>
   <w:num w:numId="22">
-    <w:abstractNumId w:val="26"/>
+    <w:abstractNumId w:val="27"/>
   </w:num>
   <w:num w:numId="23">
-    <w:abstractNumId w:val="20"/>
+    <w:abstractNumId w:val="21"/>
   </w:num>
   <w:num w:numId="24">
     <w:abstractNumId w:val="13"/>
   </w:num>
   <w:num w:numId="25">
-    <w:abstractNumId w:val="17"/>
+    <w:abstractNumId w:val="18"/>
   </w:num>
   <w:num w:numId="26">
-    <w:abstractNumId w:val="14"/>
+    <w:abstractNumId w:val="15"/>
   </w:num>
   <w:num w:numId="27">
-    <w:abstractNumId w:val="27"/>
+    <w:abstractNumId w:val="28"/>
   </w:num>
   <w:num w:numId="28">
-    <w:abstractNumId w:val="19"/>
+    <w:abstractNumId w:val="20"/>
   </w:num>
   <w:num w:numId="29">
     <w:abstractNumId w:val="6"/>
   </w:num>
   <w:num w:numId="30">
-    <w:abstractNumId w:val="30"/>
+    <w:abstractNumId w:val="31"/>
   </w:num>
   <w:num w:numId="31">
     <w:abstractNumId w:val="3"/>
   </w:num>
   <w:num w:numId="32">
-    <w:abstractNumId w:val="16"/>
+    <w:abstractNumId w:val="17"/>
   </w:num>
   <w:num w:numId="33">
     <w:abstractNumId w:val="7"/>
@@ -5718,16 +6418,19 @@
     <w:abstractNumId w:val="10"/>
   </w:num>
   <w:num w:numId="35">
-    <w:abstractNumId w:val="32"/>
+    <w:abstractNumId w:val="33"/>
   </w:num>
   <w:num w:numId="36">
-    <w:abstractNumId w:val="21"/>
+    <w:abstractNumId w:val="22"/>
   </w:num>
   <w:num w:numId="37">
-    <w:abstractNumId w:val="31"/>
+    <w:abstractNumId w:val="32"/>
   </w:num>
   <w:num w:numId="38">
     <w:abstractNumId w:val="2"/>
+  </w:num>
+  <w:num w:numId="39">
+    <w:abstractNumId w:val="14"/>
   </w:num>
   <w:numIdMacAtCleanup w:val="9"/>
 </w:numbering>
@@ -8022,7 +8725,7 @@
 </file>
 
 <file path=customXml/itemProps1.xml><?xml version="1.0" encoding="utf-8"?>
-<ds:datastoreItem xmlns:ds="http://schemas.openxmlformats.org/officeDocument/2006/customXml" ds:itemID="{5456CEDA-1A1B-4E34-B533-309668F58D71}">
+<ds:datastoreItem xmlns:ds="http://schemas.openxmlformats.org/officeDocument/2006/customXml" ds:itemID="{413B55D0-F7F7-4508-A446-89A3792EA4A8}">
   <ds:schemaRefs>
     <ds:schemaRef ds:uri="http://schemas.openxmlformats.org/officeDocument/2006/bibliography"/>
   </ds:schemaRefs>

</xml_diff>